<commit_message>
Added another section - parameters
</commit_message>
<xml_diff>
--- a/Повестка на ближайшие дни.docx
+++ b/Повестка на ближайшие дни.docx
@@ -34,27 +34,10 @@
     </w:p>
     <w:p>
       <w:pPr>
-        <w:widowControl w:val="0"/>
-        <w:autoSpaceDE w:val="0"/>
-        <w:autoSpaceDN w:val="0"/>
-        <w:adjustRightInd w:val="0"/>
+        <w:pStyle w:val="1"/>
         <w:jc w:val="center"/>
-        <w:rPr>
-          <w:rFonts w:ascii="Calibri" w:hAnsi="Calibri" w:cs="Calibri"/>
-          <w:b/>
-          <w:bCs/>
-          <w:sz w:val="48"/>
-          <w:szCs w:val="48"/>
-        </w:rPr>
-      </w:pPr>
-      <w:r>
-        <w:rPr>
-          <w:rFonts w:ascii="Calibri" w:hAnsi="Calibri" w:cs="Calibri"/>
-          <w:b/>
-          <w:bCs/>
-          <w:sz w:val="48"/>
-          <w:szCs w:val="48"/>
-        </w:rPr>
+      </w:pPr>
+      <w:r>
         <w:t>Что реализовано?</w:t>
       </w:r>
     </w:p>
@@ -73,15 +56,15 @@
           <w:rFonts w:ascii="Calibri" w:hAnsi="Calibri" w:cs="Calibri"/>
           <w:b/>
           <w:bCs/>
-          <w:sz w:val="48"/>
-          <w:szCs w:val="48"/>
-        </w:rPr>
-      </w:pPr>
-      <w:r>
-        <w:rPr>
-          <w:rFonts w:ascii="Calibri" w:hAnsi="Calibri" w:cs="Calibri"/>
-          <w:sz w:val="40"/>
-          <w:szCs w:val="40"/>
+          <w:sz w:val="36"/>
+          <w:szCs w:val="36"/>
+        </w:rPr>
+      </w:pPr>
+      <w:r>
+        <w:rPr>
+          <w:rFonts w:ascii="Calibri" w:hAnsi="Calibri" w:cs="Calibri"/>
+          <w:sz w:val="36"/>
+          <w:szCs w:val="36"/>
         </w:rPr>
         <w:t>Каркас, пара базовых страничек</w:t>
       </w:r>
@@ -101,15 +84,15 @@
           <w:rFonts w:ascii="Calibri" w:hAnsi="Calibri" w:cs="Calibri"/>
           <w:b/>
           <w:bCs/>
-          <w:sz w:val="48"/>
-          <w:szCs w:val="48"/>
-        </w:rPr>
-      </w:pPr>
-      <w:r>
-        <w:rPr>
-          <w:rFonts w:ascii="Calibri" w:hAnsi="Calibri" w:cs="Calibri"/>
-          <w:sz w:val="40"/>
-          <w:szCs w:val="40"/>
+          <w:sz w:val="36"/>
+          <w:szCs w:val="36"/>
+        </w:rPr>
+      </w:pPr>
+      <w:r>
+        <w:rPr>
+          <w:rFonts w:ascii="Calibri" w:hAnsi="Calibri" w:cs="Calibri"/>
+          <w:sz w:val="36"/>
+          <w:szCs w:val="36"/>
         </w:rPr>
         <w:t>Авторизация, регистрация</w:t>
       </w:r>
@@ -129,42 +112,25 @@
           <w:rFonts w:ascii="Calibri" w:hAnsi="Calibri" w:cs="Calibri"/>
           <w:b/>
           <w:bCs/>
-          <w:sz w:val="48"/>
-          <w:szCs w:val="48"/>
-        </w:rPr>
-      </w:pPr>
-      <w:r>
-        <w:rPr>
-          <w:rFonts w:ascii="Calibri" w:hAnsi="Calibri" w:cs="Calibri"/>
-          <w:sz w:val="40"/>
-          <w:szCs w:val="40"/>
+          <w:sz w:val="36"/>
+          <w:szCs w:val="36"/>
+        </w:rPr>
+      </w:pPr>
+      <w:r>
+        <w:rPr>
+          <w:rFonts w:ascii="Calibri" w:hAnsi="Calibri" w:cs="Calibri"/>
+          <w:sz w:val="36"/>
+          <w:szCs w:val="36"/>
         </w:rPr>
         <w:t>Добавление\удаление новостей</w:t>
       </w:r>
     </w:p>
     <w:p>
       <w:pPr>
-        <w:widowControl w:val="0"/>
-        <w:autoSpaceDE w:val="0"/>
-        <w:autoSpaceDN w:val="0"/>
-        <w:adjustRightInd w:val="0"/>
+        <w:pStyle w:val="1"/>
         <w:jc w:val="center"/>
-        <w:rPr>
-          <w:rFonts w:ascii="Calibri" w:hAnsi="Calibri" w:cs="Calibri"/>
-          <w:b/>
-          <w:bCs/>
-          <w:sz w:val="48"/>
-          <w:szCs w:val="48"/>
-        </w:rPr>
-      </w:pPr>
-      <w:r>
-        <w:rPr>
-          <w:rFonts w:ascii="Calibri" w:hAnsi="Calibri" w:cs="Calibri"/>
-          <w:b/>
-          <w:bCs/>
-          <w:sz w:val="48"/>
-          <w:szCs w:val="48"/>
-        </w:rPr>
+      </w:pPr>
+      <w:r>
         <w:t>Что в реализации?</w:t>
       </w:r>
     </w:p>
@@ -183,15 +149,15 @@
           <w:rFonts w:ascii="Calibri" w:hAnsi="Calibri" w:cs="Calibri"/>
           <w:b/>
           <w:bCs/>
-          <w:sz w:val="48"/>
-          <w:szCs w:val="48"/>
-        </w:rPr>
-      </w:pPr>
-      <w:r>
-        <w:rPr>
-          <w:rFonts w:ascii="Calibri" w:hAnsi="Calibri" w:cs="Calibri"/>
-          <w:sz w:val="40"/>
-          <w:szCs w:val="40"/>
+          <w:sz w:val="36"/>
+          <w:szCs w:val="36"/>
+        </w:rPr>
+      </w:pPr>
+      <w:r>
+        <w:rPr>
+          <w:rFonts w:ascii="Calibri" w:hAnsi="Calibri" w:cs="Calibri"/>
+          <w:sz w:val="36"/>
+          <w:szCs w:val="36"/>
         </w:rPr>
         <w:t>Добавление\удаление друзей</w:t>
       </w:r>
@@ -211,15 +177,15 @@
           <w:rFonts w:ascii="Calibri" w:hAnsi="Calibri" w:cs="Calibri"/>
           <w:b/>
           <w:bCs/>
-          <w:sz w:val="48"/>
-          <w:szCs w:val="48"/>
-        </w:rPr>
-      </w:pPr>
-      <w:r>
-        <w:rPr>
-          <w:rFonts w:ascii="Calibri" w:hAnsi="Calibri" w:cs="Calibri"/>
-          <w:sz w:val="40"/>
-          <w:szCs w:val="40"/>
+          <w:sz w:val="36"/>
+          <w:szCs w:val="36"/>
+        </w:rPr>
+      </w:pPr>
+      <w:r>
+        <w:rPr>
+          <w:rFonts w:ascii="Calibri" w:hAnsi="Calibri" w:cs="Calibri"/>
+          <w:sz w:val="36"/>
+          <w:szCs w:val="36"/>
         </w:rPr>
         <w:t>Добавление\удаление пользователей</w:t>
       </w:r>
@@ -239,15 +205,15 @@
           <w:rFonts w:ascii="Calibri" w:hAnsi="Calibri" w:cs="Calibri"/>
           <w:b/>
           <w:bCs/>
-          <w:sz w:val="48"/>
-          <w:szCs w:val="48"/>
-        </w:rPr>
-      </w:pPr>
-      <w:r>
-        <w:rPr>
-          <w:rFonts w:ascii="Calibri" w:hAnsi="Calibri" w:cs="Calibri"/>
-          <w:sz w:val="40"/>
-          <w:szCs w:val="40"/>
+          <w:sz w:val="36"/>
+          <w:szCs w:val="36"/>
+        </w:rPr>
+      </w:pPr>
+      <w:r>
+        <w:rPr>
+          <w:rFonts w:ascii="Calibri" w:hAnsi="Calibri" w:cs="Calibri"/>
+          <w:sz w:val="36"/>
+          <w:szCs w:val="36"/>
         </w:rPr>
         <w:t>Страница пользователя</w:t>
       </w:r>
@@ -267,51 +233,36 @@
           <w:rFonts w:ascii="Calibri" w:hAnsi="Calibri" w:cs="Calibri"/>
           <w:b/>
           <w:bCs/>
-          <w:sz w:val="48"/>
-          <w:szCs w:val="48"/>
-        </w:rPr>
-      </w:pPr>
-      <w:r>
-        <w:rPr>
-          <w:rFonts w:ascii="Calibri" w:hAnsi="Calibri" w:cs="Calibri"/>
-          <w:sz w:val="40"/>
-          <w:szCs w:val="40"/>
+          <w:sz w:val="36"/>
+          <w:szCs w:val="36"/>
+        </w:rPr>
+      </w:pPr>
+      <w:r>
+        <w:rPr>
+          <w:rFonts w:ascii="Calibri" w:hAnsi="Calibri" w:cs="Calibri"/>
+          <w:sz w:val="36"/>
+          <w:szCs w:val="36"/>
         </w:rPr>
         <w:t>Вставка в новость изображени</w:t>
       </w:r>
       <w:r>
         <w:rPr>
           <w:rFonts w:ascii="Calibri" w:hAnsi="Calibri" w:cs="Calibri"/>
-          <w:sz w:val="40"/>
-          <w:szCs w:val="40"/>
+          <w:sz w:val="36"/>
+          <w:szCs w:val="36"/>
         </w:rPr>
         <w:t>я</w:t>
       </w:r>
     </w:p>
     <w:p>
       <w:pPr>
-        <w:widowControl w:val="0"/>
-        <w:autoSpaceDE w:val="0"/>
-        <w:autoSpaceDN w:val="0"/>
-        <w:adjustRightInd w:val="0"/>
+        <w:pStyle w:val="1"/>
         <w:jc w:val="center"/>
         <w:rPr>
-          <w:rFonts w:ascii="Calibri" w:hAnsi="Calibri" w:cs="Calibri"/>
-          <w:b/>
-          <w:bCs/>
-          <w:sz w:val="48"/>
-          <w:szCs w:val="48"/>
           <w:lang w:val="en-US"/>
         </w:rPr>
       </w:pPr>
       <w:r>
-        <w:rPr>
-          <w:rFonts w:ascii="Calibri" w:hAnsi="Calibri" w:cs="Calibri"/>
-          <w:b/>
-          <w:bCs/>
-          <w:sz w:val="48"/>
-          <w:szCs w:val="48"/>
-        </w:rPr>
         <w:t>Что в планах?</w:t>
       </w:r>
     </w:p>
@@ -330,15 +281,15 @@
           <w:rFonts w:ascii="Calibri" w:hAnsi="Calibri" w:cs="Calibri"/>
           <w:b/>
           <w:bCs/>
-          <w:sz w:val="48"/>
-          <w:szCs w:val="48"/>
-        </w:rPr>
-      </w:pPr>
-      <w:r>
-        <w:rPr>
-          <w:rFonts w:ascii="Calibri" w:hAnsi="Calibri" w:cs="Calibri"/>
-          <w:sz w:val="40"/>
-          <w:szCs w:val="40"/>
+          <w:sz w:val="36"/>
+          <w:szCs w:val="36"/>
+        </w:rPr>
+      </w:pPr>
+      <w:r>
+        <w:rPr>
+          <w:rFonts w:ascii="Calibri" w:hAnsi="Calibri" w:cs="Calibri"/>
+          <w:sz w:val="36"/>
+          <w:szCs w:val="36"/>
         </w:rPr>
         <w:t>Личные сообщения</w:t>
       </w:r>
@@ -358,16 +309,16 @@
           <w:rFonts w:ascii="Calibri" w:hAnsi="Calibri" w:cs="Calibri"/>
           <w:b/>
           <w:bCs/>
-          <w:sz w:val="48"/>
-          <w:szCs w:val="48"/>
-        </w:rPr>
-      </w:pPr>
-      <w:r>
-        <w:rPr>
-          <w:rFonts w:ascii="Calibri" w:hAnsi="Calibri" w:cs="Calibri"/>
-          <w:bCs/>
-          <w:sz w:val="40"/>
-          <w:szCs w:val="40"/>
+          <w:sz w:val="36"/>
+          <w:szCs w:val="36"/>
+        </w:rPr>
+      </w:pPr>
+      <w:r>
+        <w:rPr>
+          <w:rFonts w:ascii="Calibri" w:hAnsi="Calibri" w:cs="Calibri"/>
+          <w:bCs/>
+          <w:sz w:val="36"/>
+          <w:szCs w:val="36"/>
         </w:rPr>
         <w:t xml:space="preserve">Поиск по </w:t>
       </w:r>
@@ -375,8 +326,8 @@
         <w:rPr>
           <w:rFonts w:ascii="Calibri" w:hAnsi="Calibri" w:cs="Calibri"/>
           <w:bCs/>
-          <w:sz w:val="40"/>
-          <w:szCs w:val="40"/>
+          <w:sz w:val="36"/>
+          <w:szCs w:val="36"/>
           <w:lang w:val="en-US"/>
         </w:rPr>
         <w:t xml:space="preserve">id </w:t>
@@ -385,8 +336,8 @@
         <w:rPr>
           <w:rFonts w:ascii="Calibri" w:hAnsi="Calibri" w:cs="Calibri"/>
           <w:bCs/>
-          <w:sz w:val="40"/>
-          <w:szCs w:val="40"/>
+          <w:sz w:val="36"/>
+          <w:szCs w:val="36"/>
         </w:rPr>
         <w:t>и</w:t>
       </w:r>
@@ -394,8 +345,8 @@
         <w:rPr>
           <w:rFonts w:ascii="Calibri" w:hAnsi="Calibri" w:cs="Calibri"/>
           <w:bCs/>
-          <w:sz w:val="40"/>
-          <w:szCs w:val="40"/>
+          <w:sz w:val="36"/>
+          <w:szCs w:val="36"/>
           <w:lang w:val="en-US"/>
         </w:rPr>
         <w:t xml:space="preserve"> </w:t>
@@ -405,8 +356,8 @@
         <w:rPr>
           <w:rFonts w:ascii="Calibri" w:hAnsi="Calibri" w:cs="Calibri"/>
           <w:bCs/>
-          <w:sz w:val="40"/>
-          <w:szCs w:val="40"/>
+          <w:sz w:val="36"/>
+          <w:szCs w:val="36"/>
         </w:rPr>
         <w:t>Никнейму</w:t>
       </w:r>
@@ -427,15 +378,15 @@
           <w:rFonts w:ascii="Calibri" w:hAnsi="Calibri" w:cs="Calibri"/>
           <w:b/>
           <w:bCs/>
-          <w:sz w:val="48"/>
-          <w:szCs w:val="48"/>
-        </w:rPr>
-      </w:pPr>
-      <w:r>
-        <w:rPr>
-          <w:rFonts w:ascii="Calibri" w:hAnsi="Calibri" w:cs="Calibri"/>
-          <w:sz w:val="40"/>
-          <w:szCs w:val="40"/>
+          <w:sz w:val="36"/>
+          <w:szCs w:val="36"/>
+        </w:rPr>
+      </w:pPr>
+      <w:r>
+        <w:rPr>
+          <w:rFonts w:ascii="Calibri" w:hAnsi="Calibri" w:cs="Calibri"/>
+          <w:sz w:val="36"/>
+          <w:szCs w:val="36"/>
         </w:rPr>
         <w:t xml:space="preserve">Генератор </w:t>
       </w:r>
@@ -443,8 +394,8 @@
       <w:r>
         <w:rPr>
           <w:rFonts w:ascii="Calibri" w:hAnsi="Calibri" w:cs="Calibri"/>
-          <w:sz w:val="40"/>
-          <w:szCs w:val="40"/>
+          <w:sz w:val="36"/>
+          <w:szCs w:val="36"/>
         </w:rPr>
         <w:t>мемов</w:t>
       </w:r>
@@ -465,16 +416,16 @@
           <w:rFonts w:ascii="Calibri" w:hAnsi="Calibri" w:cs="Calibri"/>
           <w:b/>
           <w:bCs/>
-          <w:sz w:val="48"/>
-          <w:szCs w:val="48"/>
+          <w:sz w:val="36"/>
+          <w:szCs w:val="36"/>
         </w:rPr>
       </w:pPr>
       <w:proofErr w:type="spellStart"/>
       <w:r>
         <w:rPr>
           <w:rFonts w:ascii="Calibri" w:hAnsi="Calibri" w:cs="Calibri"/>
-          <w:sz w:val="40"/>
-          <w:szCs w:val="40"/>
+          <w:sz w:val="36"/>
+          <w:szCs w:val="36"/>
         </w:rPr>
         <w:t>Нейросеть</w:t>
       </w:r>
@@ -495,61 +446,221 @@
           <w:rFonts w:ascii="Calibri" w:hAnsi="Calibri" w:cs="Calibri"/>
           <w:b/>
           <w:bCs/>
-          <w:sz w:val="48"/>
-          <w:szCs w:val="48"/>
-        </w:rPr>
-      </w:pPr>
+          <w:sz w:val="36"/>
+          <w:szCs w:val="36"/>
+        </w:rPr>
+      </w:pPr>
+      <w:r>
+        <w:rPr>
+          <w:rFonts w:ascii="Calibri" w:hAnsi="Calibri" w:cs="Calibri"/>
+          <w:sz w:val="36"/>
+          <w:szCs w:val="36"/>
+        </w:rPr>
+        <w:t>Страничка о себе</w:t>
+      </w:r>
+    </w:p>
+    <w:p>
+      <w:pPr>
+        <w:widowControl w:val="0"/>
+        <w:autoSpaceDE w:val="0"/>
+        <w:autoSpaceDN w:val="0"/>
+        <w:adjustRightInd w:val="0"/>
+        <w:jc w:val="center"/>
+        <w:rPr>
+          <w:rStyle w:val="10"/>
+        </w:rPr>
+      </w:pPr>
+    </w:p>
+    <w:p>
+      <w:pPr>
+        <w:widowControl w:val="0"/>
+        <w:autoSpaceDE w:val="0"/>
+        <w:autoSpaceDN w:val="0"/>
+        <w:adjustRightInd w:val="0"/>
+        <w:jc w:val="center"/>
+        <w:rPr>
+          <w:rFonts w:ascii="Calibri" w:hAnsi="Calibri" w:cs="Calibri"/>
+          <w:sz w:val="36"/>
+          <w:szCs w:val="36"/>
+        </w:rPr>
+      </w:pPr>
+      <w:r>
+        <w:rPr>
+          <w:rStyle w:val="10"/>
+        </w:rPr>
+        <w:t>БД</w:t>
+      </w:r>
       <w:r>
         <w:rPr>
           <w:rFonts w:ascii="Calibri" w:hAnsi="Calibri" w:cs="Calibri"/>
           <w:sz w:val="40"/>
           <w:szCs w:val="40"/>
         </w:rPr>
+        <w:br/>
+      </w:r>
+      <w:r>
+        <w:rPr>
+          <w:rFonts w:ascii="Calibri" w:hAnsi="Calibri" w:cs="Calibri"/>
+          <w:sz w:val="36"/>
+          <w:szCs w:val="36"/>
+        </w:rPr>
+        <w:t xml:space="preserve">- в пользователе хранится список понравившихся постов т.к. шерстить всех новости ради одного пользователя долго. </w:t>
+      </w:r>
+      <w:r>
+        <w:rPr>
+          <w:rFonts w:ascii="Calibri" w:hAnsi="Calibri" w:cs="Calibri"/>
+          <w:sz w:val="36"/>
+          <w:szCs w:val="36"/>
+        </w:rPr>
         <w:lastRenderedPageBreak/>
-        <w:t>Страничка о себе</w:t>
+        <w:t>Также с новостями.</w:t>
+      </w:r>
+    </w:p>
+    <w:p>
+      <w:pPr>
+        <w:pStyle w:val="1"/>
+        <w:jc w:val="center"/>
+      </w:pPr>
+      <w:proofErr w:type="spellStart"/>
+      <w:r>
+        <w:t>Парм</w:t>
       </w:r>
       <w:bookmarkStart w:id="0" w:name="_GoBack"/>
       <w:bookmarkEnd w:id="0"/>
-    </w:p>
-    <w:p>
-      <w:pPr>
-        <w:widowControl w:val="0"/>
-        <w:autoSpaceDE w:val="0"/>
-        <w:autoSpaceDN w:val="0"/>
-        <w:adjustRightInd w:val="0"/>
-        <w:rPr>
-          <w:rFonts w:ascii="Calibri" w:hAnsi="Calibri" w:cs="Calibri"/>
-          <w:b/>
-          <w:bCs/>
-          <w:sz w:val="48"/>
-          <w:szCs w:val="48"/>
-        </w:rPr>
-      </w:pPr>
-      <w:r>
-        <w:rPr>
-          <w:rFonts w:ascii="Calibri" w:hAnsi="Calibri" w:cs="Calibri"/>
-          <w:sz w:val="40"/>
-          <w:szCs w:val="40"/>
-        </w:rPr>
-        <w:t>БД</w:t>
-      </w:r>
-      <w:r>
-        <w:rPr>
-          <w:rFonts w:ascii="Calibri" w:hAnsi="Calibri" w:cs="Calibri"/>
-          <w:sz w:val="40"/>
-          <w:szCs w:val="40"/>
-        </w:rPr>
-        <w:br/>
-        <w:t>- в пользователе хранится список понравившихся постов т.к. шерстить всех новости ради одного пользователя долго. Также с новостями.</w:t>
-      </w:r>
-    </w:p>
-    <w:p>
-      <w:pPr>
-        <w:widowControl w:val="0"/>
-        <w:autoSpaceDE w:val="0"/>
-        <w:autoSpaceDN w:val="0"/>
-        <w:adjustRightInd w:val="0"/>
-        <w:jc w:val="center"/>
+      <w:r>
+        <w:t>етры</w:t>
+      </w:r>
+      <w:proofErr w:type="spellEnd"/>
+    </w:p>
+    <w:p>
+      <w:pPr>
+        <w:pStyle w:val="a3"/>
+        <w:widowControl w:val="0"/>
+        <w:numPr>
+          <w:ilvl w:val="0"/>
+          <w:numId w:val="2"/>
+        </w:numPr>
+        <w:autoSpaceDE w:val="0"/>
+        <w:autoSpaceDN w:val="0"/>
+        <w:adjustRightInd w:val="0"/>
+        <w:rPr>
+          <w:rFonts w:ascii="Calibri" w:hAnsi="Calibri" w:cs="Calibri"/>
+          <w:bCs/>
+          <w:sz w:val="36"/>
+          <w:szCs w:val="36"/>
+        </w:rPr>
+      </w:pPr>
+      <w:r>
+        <w:rPr>
+          <w:rFonts w:ascii="Calibri" w:hAnsi="Calibri" w:cs="Calibri"/>
+          <w:bCs/>
+          <w:sz w:val="36"/>
+          <w:szCs w:val="36"/>
+        </w:rPr>
+        <w:t>Смена пароля</w:t>
+      </w:r>
+    </w:p>
+    <w:p>
+      <w:pPr>
+        <w:pStyle w:val="a3"/>
+        <w:widowControl w:val="0"/>
+        <w:numPr>
+          <w:ilvl w:val="0"/>
+          <w:numId w:val="2"/>
+        </w:numPr>
+        <w:autoSpaceDE w:val="0"/>
+        <w:autoSpaceDN w:val="0"/>
+        <w:adjustRightInd w:val="0"/>
+        <w:rPr>
+          <w:rFonts w:ascii="Calibri" w:hAnsi="Calibri" w:cs="Calibri"/>
+          <w:bCs/>
+          <w:sz w:val="36"/>
+          <w:szCs w:val="36"/>
+        </w:rPr>
+      </w:pPr>
+      <w:r>
+        <w:rPr>
+          <w:rFonts w:ascii="Calibri" w:hAnsi="Calibri" w:cs="Calibri"/>
+          <w:bCs/>
+          <w:sz w:val="36"/>
+          <w:szCs w:val="36"/>
+        </w:rPr>
+        <w:t xml:space="preserve">Смена </w:t>
+      </w:r>
+      <w:proofErr w:type="spellStart"/>
+      <w:r>
+        <w:rPr>
+          <w:rFonts w:ascii="Calibri" w:hAnsi="Calibri" w:cs="Calibri"/>
+          <w:bCs/>
+          <w:sz w:val="36"/>
+          <w:szCs w:val="36"/>
+        </w:rPr>
+        <w:t>ника</w:t>
+      </w:r>
+      <w:proofErr w:type="spellEnd"/>
+    </w:p>
+    <w:p>
+      <w:pPr>
+        <w:pStyle w:val="a3"/>
+        <w:widowControl w:val="0"/>
+        <w:numPr>
+          <w:ilvl w:val="0"/>
+          <w:numId w:val="2"/>
+        </w:numPr>
+        <w:autoSpaceDE w:val="0"/>
+        <w:autoSpaceDN w:val="0"/>
+        <w:adjustRightInd w:val="0"/>
+        <w:rPr>
+          <w:rFonts w:ascii="Calibri" w:hAnsi="Calibri" w:cs="Calibri"/>
+          <w:bCs/>
+          <w:sz w:val="36"/>
+          <w:szCs w:val="36"/>
+        </w:rPr>
+      </w:pPr>
+      <w:r>
+        <w:rPr>
+          <w:rFonts w:ascii="Calibri" w:hAnsi="Calibri" w:cs="Calibri"/>
+          <w:bCs/>
+          <w:sz w:val="36"/>
+          <w:szCs w:val="36"/>
+        </w:rPr>
+        <w:t>Добавление в друзья</w:t>
+      </w:r>
+    </w:p>
+    <w:p>
+      <w:pPr>
+        <w:pStyle w:val="a3"/>
+        <w:widowControl w:val="0"/>
+        <w:numPr>
+          <w:ilvl w:val="0"/>
+          <w:numId w:val="2"/>
+        </w:numPr>
+        <w:autoSpaceDE w:val="0"/>
+        <w:autoSpaceDN w:val="0"/>
+        <w:adjustRightInd w:val="0"/>
+        <w:rPr>
+          <w:rFonts w:ascii="Calibri" w:hAnsi="Calibri" w:cs="Calibri"/>
+          <w:bCs/>
+          <w:sz w:val="36"/>
+          <w:szCs w:val="36"/>
+        </w:rPr>
+      </w:pPr>
+      <w:r>
+        <w:rPr>
+          <w:rFonts w:ascii="Calibri" w:hAnsi="Calibri" w:cs="Calibri"/>
+          <w:bCs/>
+          <w:sz w:val="36"/>
+          <w:szCs w:val="36"/>
+        </w:rPr>
+        <w:t>Додумать ещё</w:t>
+      </w:r>
+    </w:p>
+    <w:p>
+      <w:pPr>
+        <w:widowControl w:val="0"/>
+        <w:autoSpaceDE w:val="0"/>
+        <w:autoSpaceDN w:val="0"/>
+        <w:adjustRightInd w:val="0"/>
         <w:rPr>
           <w:rFonts w:ascii="Calibri" w:hAnsi="Calibri" w:cs="Calibri"/>
         </w:rPr>
@@ -577,6 +688,119 @@
       <w:lvlJc w:val="left"/>
     </w:lvl>
   </w:abstractNum>
+  <w:abstractNum w:abstractNumId="1">
+    <w:nsid w:val="387F2481"/>
+    <w:multiLevelType w:val="hybridMultilevel"/>
+    <w:tmpl w:val="5210899E"/>
+    <w:lvl w:ilvl="0" w:tplc="04190001">
+      <w:start w:val="1"/>
+      <w:numFmt w:val="bullet"/>
+      <w:lvlText w:val=""/>
+      <w:lvlJc w:val="left"/>
+      <w:pPr>
+        <w:ind w:left="720" w:hanging="360"/>
+      </w:pPr>
+      <w:rPr>
+        <w:rFonts w:ascii="Symbol" w:hAnsi="Symbol" w:hint="default"/>
+      </w:rPr>
+    </w:lvl>
+    <w:lvl w:ilvl="1" w:tplc="04190003" w:tentative="1">
+      <w:start w:val="1"/>
+      <w:numFmt w:val="bullet"/>
+      <w:lvlText w:val="o"/>
+      <w:lvlJc w:val="left"/>
+      <w:pPr>
+        <w:ind w:left="1440" w:hanging="360"/>
+      </w:pPr>
+      <w:rPr>
+        <w:rFonts w:ascii="Courier New" w:hAnsi="Courier New" w:cs="Courier New" w:hint="default"/>
+      </w:rPr>
+    </w:lvl>
+    <w:lvl w:ilvl="2" w:tplc="04190005" w:tentative="1">
+      <w:start w:val="1"/>
+      <w:numFmt w:val="bullet"/>
+      <w:lvlText w:val=""/>
+      <w:lvlJc w:val="left"/>
+      <w:pPr>
+        <w:ind w:left="2160" w:hanging="360"/>
+      </w:pPr>
+      <w:rPr>
+        <w:rFonts w:ascii="Wingdings" w:hAnsi="Wingdings" w:hint="default"/>
+      </w:rPr>
+    </w:lvl>
+    <w:lvl w:ilvl="3" w:tplc="04190001" w:tentative="1">
+      <w:start w:val="1"/>
+      <w:numFmt w:val="bullet"/>
+      <w:lvlText w:val=""/>
+      <w:lvlJc w:val="left"/>
+      <w:pPr>
+        <w:ind w:left="2880" w:hanging="360"/>
+      </w:pPr>
+      <w:rPr>
+        <w:rFonts w:ascii="Symbol" w:hAnsi="Symbol" w:hint="default"/>
+      </w:rPr>
+    </w:lvl>
+    <w:lvl w:ilvl="4" w:tplc="04190003" w:tentative="1">
+      <w:start w:val="1"/>
+      <w:numFmt w:val="bullet"/>
+      <w:lvlText w:val="o"/>
+      <w:lvlJc w:val="left"/>
+      <w:pPr>
+        <w:ind w:left="3600" w:hanging="360"/>
+      </w:pPr>
+      <w:rPr>
+        <w:rFonts w:ascii="Courier New" w:hAnsi="Courier New" w:cs="Courier New" w:hint="default"/>
+      </w:rPr>
+    </w:lvl>
+    <w:lvl w:ilvl="5" w:tplc="04190005" w:tentative="1">
+      <w:start w:val="1"/>
+      <w:numFmt w:val="bullet"/>
+      <w:lvlText w:val=""/>
+      <w:lvlJc w:val="left"/>
+      <w:pPr>
+        <w:ind w:left="4320" w:hanging="360"/>
+      </w:pPr>
+      <w:rPr>
+        <w:rFonts w:ascii="Wingdings" w:hAnsi="Wingdings" w:hint="default"/>
+      </w:rPr>
+    </w:lvl>
+    <w:lvl w:ilvl="6" w:tplc="04190001" w:tentative="1">
+      <w:start w:val="1"/>
+      <w:numFmt w:val="bullet"/>
+      <w:lvlText w:val=""/>
+      <w:lvlJc w:val="left"/>
+      <w:pPr>
+        <w:ind w:left="5040" w:hanging="360"/>
+      </w:pPr>
+      <w:rPr>
+        <w:rFonts w:ascii="Symbol" w:hAnsi="Symbol" w:hint="default"/>
+      </w:rPr>
+    </w:lvl>
+    <w:lvl w:ilvl="7" w:tplc="04190003" w:tentative="1">
+      <w:start w:val="1"/>
+      <w:numFmt w:val="bullet"/>
+      <w:lvlText w:val="o"/>
+      <w:lvlJc w:val="left"/>
+      <w:pPr>
+        <w:ind w:left="5760" w:hanging="360"/>
+      </w:pPr>
+      <w:rPr>
+        <w:rFonts w:ascii="Courier New" w:hAnsi="Courier New" w:cs="Courier New" w:hint="default"/>
+      </w:rPr>
+    </w:lvl>
+    <w:lvl w:ilvl="8" w:tplc="04190005" w:tentative="1">
+      <w:start w:val="1"/>
+      <w:numFmt w:val="bullet"/>
+      <w:lvlText w:val=""/>
+      <w:lvlJc w:val="left"/>
+      <w:pPr>
+        <w:ind w:left="6480" w:hanging="360"/>
+      </w:pPr>
+      <w:rPr>
+        <w:rFonts w:ascii="Wingdings" w:hAnsi="Wingdings" w:hint="default"/>
+      </w:rPr>
+    </w:lvl>
+  </w:abstractNum>
   <w:num w:numId="1">
     <w:abstractNumId w:val="0"/>
     <w:lvlOverride w:ilvl="0">
@@ -590,6 +814,9 @@
         </w:rPr>
       </w:lvl>
     </w:lvlOverride>
+  </w:num>
+  <w:num w:numId="2">
+    <w:abstractNumId w:val="1"/>
   </w:num>
 </w:numbering>
 </file>
@@ -754,6 +981,29 @@
     <w:name w:val="Normal"/>
     <w:qFormat/>
   </w:style>
+  <w:style w:type="paragraph" w:styleId="1">
+    <w:name w:val="heading 1"/>
+    <w:basedOn w:val="a"/>
+    <w:next w:val="a"/>
+    <w:link w:val="10"/>
+    <w:uiPriority w:val="9"/>
+    <w:qFormat/>
+    <w:rsid w:val="00F40437"/>
+    <w:pPr>
+      <w:keepNext/>
+      <w:keepLines/>
+      <w:spacing w:before="480" w:after="0"/>
+      <w:outlineLvl w:val="0"/>
+    </w:pPr>
+    <w:rPr>
+      <w:rFonts w:asciiTheme="majorHAnsi" w:eastAsiaTheme="majorEastAsia" w:hAnsiTheme="majorHAnsi" w:cstheme="majorBidi"/>
+      <w:b/>
+      <w:bCs/>
+      <w:color w:val="365F91" w:themeColor="accent1" w:themeShade="BF"/>
+      <w:sz w:val="28"/>
+      <w:szCs w:val="28"/>
+    </w:rPr>
+  </w:style>
   <w:style w:type="character" w:default="1" w:styleId="a0">
     <w:name w:val="Default Paragraph Font"/>
     <w:uiPriority w:val="1"/>
@@ -780,6 +1030,32 @@
     <w:uiPriority w:val="99"/>
     <w:semiHidden/>
     <w:unhideWhenUsed/>
+  </w:style>
+  <w:style w:type="paragraph" w:styleId="a3">
+    <w:name w:val="List Paragraph"/>
+    <w:basedOn w:val="a"/>
+    <w:uiPriority w:val="34"/>
+    <w:qFormat/>
+    <w:rsid w:val="00F40437"/>
+    <w:pPr>
+      <w:ind w:left="720"/>
+      <w:contextualSpacing/>
+    </w:pPr>
+  </w:style>
+  <w:style w:type="character" w:customStyle="1" w:styleId="10">
+    <w:name w:val="Заголовок 1 Знак"/>
+    <w:basedOn w:val="a0"/>
+    <w:link w:val="1"/>
+    <w:uiPriority w:val="9"/>
+    <w:rsid w:val="00F40437"/>
+    <w:rPr>
+      <w:rFonts w:asciiTheme="majorHAnsi" w:eastAsiaTheme="majorEastAsia" w:hAnsiTheme="majorHAnsi" w:cstheme="majorBidi"/>
+      <w:b/>
+      <w:bCs/>
+      <w:color w:val="365F91" w:themeColor="accent1" w:themeShade="BF"/>
+      <w:sz w:val="28"/>
+      <w:szCs w:val="28"/>
+    </w:rPr>
   </w:style>
 </w:styles>
 </file>
@@ -944,6 +1220,29 @@
     <w:name w:val="Normal"/>
     <w:qFormat/>
   </w:style>
+  <w:style w:type="paragraph" w:styleId="1">
+    <w:name w:val="heading 1"/>
+    <w:basedOn w:val="a"/>
+    <w:next w:val="a"/>
+    <w:link w:val="10"/>
+    <w:uiPriority w:val="9"/>
+    <w:qFormat/>
+    <w:rsid w:val="00F40437"/>
+    <w:pPr>
+      <w:keepNext/>
+      <w:keepLines/>
+      <w:spacing w:before="480" w:after="0"/>
+      <w:outlineLvl w:val="0"/>
+    </w:pPr>
+    <w:rPr>
+      <w:rFonts w:asciiTheme="majorHAnsi" w:eastAsiaTheme="majorEastAsia" w:hAnsiTheme="majorHAnsi" w:cstheme="majorBidi"/>
+      <w:b/>
+      <w:bCs/>
+      <w:color w:val="365F91" w:themeColor="accent1" w:themeShade="BF"/>
+      <w:sz w:val="28"/>
+      <w:szCs w:val="28"/>
+    </w:rPr>
+  </w:style>
   <w:style w:type="character" w:default="1" w:styleId="a0">
     <w:name w:val="Default Paragraph Font"/>
     <w:uiPriority w:val="1"/>
@@ -970,6 +1269,32 @@
     <w:uiPriority w:val="99"/>
     <w:semiHidden/>
     <w:unhideWhenUsed/>
+  </w:style>
+  <w:style w:type="paragraph" w:styleId="a3">
+    <w:name w:val="List Paragraph"/>
+    <w:basedOn w:val="a"/>
+    <w:uiPriority w:val="34"/>
+    <w:qFormat/>
+    <w:rsid w:val="00F40437"/>
+    <w:pPr>
+      <w:ind w:left="720"/>
+      <w:contextualSpacing/>
+    </w:pPr>
+  </w:style>
+  <w:style w:type="character" w:customStyle="1" w:styleId="10">
+    <w:name w:val="Заголовок 1 Знак"/>
+    <w:basedOn w:val="a0"/>
+    <w:link w:val="1"/>
+    <w:uiPriority w:val="9"/>
+    <w:rsid w:val="00F40437"/>
+    <w:rPr>
+      <w:rFonts w:asciiTheme="majorHAnsi" w:eastAsiaTheme="majorEastAsia" w:hAnsiTheme="majorHAnsi" w:cstheme="majorBidi"/>
+      <w:b/>
+      <w:bCs/>
+      <w:color w:val="365F91" w:themeColor="accent1" w:themeShade="BF"/>
+      <w:sz w:val="28"/>
+      <w:szCs w:val="28"/>
+    </w:rPr>
   </w:style>
 </w:styles>
 </file>

</xml_diff>